<commit_message>
Next version. Signed-off-by: Michael Forman <kumef009@tamuk.edu>
</commit_message>
<xml_diff>
--- a/chap7disc.docx
+++ b/chap7disc.docx
@@ -28,15 +28,7 @@
         </w:numPr>
       </w:pPr>
       <w:r>
-        <w:t xml:space="preserve">Basic information about requirements for the laptops has been determined because any applications destined to </w:t>
-      </w:r>
-      <w:proofErr w:type="gramStart"/>
-      <w:r>
-        <w:t>be run</w:t>
-      </w:r>
-      <w:proofErr w:type="gramEnd"/>
-      <w:r>
-        <w:t xml:space="preserve"> on the laptops is probably what drove #1.</w:t>
+        <w:t>Basic information about requirements for the laptops has been determined because any applications destined to be run on the laptops is probably what drove #1.</w:t>
       </w:r>
     </w:p>
     <w:p>
@@ -48,15 +40,7 @@
         </w:numPr>
       </w:pPr>
       <w:r>
-        <w:t xml:space="preserve">Resources are </w:t>
-      </w:r>
-      <w:proofErr w:type="gramStart"/>
-      <w:r>
-        <w:t>fairly limited</w:t>
-      </w:r>
-      <w:proofErr w:type="gramEnd"/>
-      <w:r>
-        <w:t>, as are potential vendor options, which have been pre-vetted, approved, with purchase policies staunchly guarding the process (can you tell I now work at a university; Texas A&amp;M)?</w:t>
+        <w:t>Resources are fairly limited, as are potential vendor options, which have been pre-vetted, approved, with purchase policies staunchly guarding the process (can you tell I now work at a university; Texas A&amp;M)?</w:t>
       </w:r>
     </w:p>
     <w:p>
@@ -64,18 +48,16 @@
         <w:t>Given these assumptions, I would first inventory current infrastructure to see what laptops exist that would work for the application at hand. There may be none, and all current laptops need refreshed, but the first step is to see if we can utilize existing resources</w:t>
       </w:r>
       <w:r>
-        <w:t xml:space="preserve"> as much as possible. The second step is to determine how many laptop remain to </w:t>
+        <w:t xml:space="preserve"> as much as possible. The second step is to determine how m</w:t>
       </w:r>
-      <w:proofErr w:type="gramStart"/>
       <w:r>
-        <w:t>be purchased</w:t>
-      </w:r>
-      <w:proofErr w:type="gramEnd"/>
-      <w:r>
-        <w:t>.</w:t>
+        <w:t>dfgfdgfdgd</w:t>
       </w:r>
       <w:bookmarkStart w:id="0" w:name="_GoBack"/>
       <w:bookmarkEnd w:id="0"/>
+      <w:r>
+        <w:t>any laptop remain to be purchased.</w:t>
+      </w:r>
     </w:p>
     <w:sectPr>
       <w:pgSz w:w="12240" w:h="15840"/>

</xml_diff>